<commit_message>
docs: changes in the main doc and feat: added a photo of the PMOUK HQ
</commit_message>
<xml_diff>
--- a/Round-3/consultUK-in-depth.docx
+++ b/Round-3/consultUK-in-depth.docx
@@ -497,7 +497,6 @@
           <w:iCs/>
           <w:color w:val="1B1C1D"/>
         </w:rPr>
-        <w:lastRenderedPageBreak/>
         <w:t>Integration:</w:t>
       </w:r>
       <w:r>
@@ -950,7 +949,6 @@
           <w:iCs/>
           <w:color w:val="1B1C1D"/>
         </w:rPr>
-        <w:lastRenderedPageBreak/>
         <w:t>Workflow:</w:t>
       </w:r>
       <w:r>
@@ -1361,7 +1359,6 @@
           <w:bCs/>
           <w:color w:val="1B1C1D"/>
         </w:rPr>
-        <w:lastRenderedPageBreak/>
         <w:t>Flexible Integration:</w:t>
       </w:r>
       <w:r>
@@ -1832,7 +1829,6 @@
           <w:bCs/>
           <w:color w:val="1B1C1D"/>
         </w:rPr>
-        <w:lastRenderedPageBreak/>
         <w:t>Impact:</w:t>
       </w:r>
       <w:r>
@@ -2345,7 +2341,6 @@
           <w:bCs/>
           <w:color w:val="1B1C1D"/>
         </w:rPr>
-        <w:lastRenderedPageBreak/>
         <w:t>Impact:</w:t>
       </w:r>
       <w:r>
@@ -3195,7 +3190,16 @@
           <w:bCs/>
           <w:lang w:val="en-GB"/>
         </w:rPr>
-        <w:t>Azure Text Analytics</w:t>
+        <w:t xml:space="preserve">Azure </w:t>
+      </w:r>
+      <w:r>
+        <w:rPr>
+          <w:rFonts w:ascii="Arial" w:hAnsi="Arial" w:cs="Arial"/>
+          <w:b/>
+          <w:bCs/>
+          <w:lang w:val="en-GB"/>
+        </w:rPr>
+        <w:t>AI Foundry</w:t>
       </w:r>
       <w:r>
         <w:rPr>
@@ -3332,17 +3336,8 @@
           <w:rFonts w:ascii="Arial" w:hAnsi="Arial" w:cs="Arial"/>
           <w:lang w:val="en-GB"/>
         </w:rPr>
-        <w:t xml:space="preserve"> scanned policy </w:t>
-      </w:r>
-      <w:proofErr w:type="spellStart"/>
-      <w:r>
-        <w:rPr>
-          <w:rFonts w:ascii="Arial" w:hAnsi="Arial" w:cs="Arial"/>
-          <w:lang w:val="en-GB"/>
-        </w:rPr>
-        <w:t>documents</w:t>
-      </w:r>
-      <w:proofErr w:type="spellEnd"/>
+        <w:t xml:space="preserve"> scanned policy documents</w:t>
+      </w:r>
     </w:p>
     <w:p>
       <w:pPr>
@@ -3379,636 +3374,12 @@
       <w:pPr>
         <w:pStyle w:val="ListParagraph"/>
         <w:spacing w:after="0"/>
-        <w:ind w:left="567"/>
-        <w:rPr>
-          <w:rFonts w:ascii="Arial" w:eastAsia="Times New Roman" w:hAnsi="Arial" w:cs="Arial"/>
-          <w:lang w:val="en-GB" w:eastAsia="en-GB"/>
-        </w:rPr>
-      </w:pPr>
-    </w:p>
-    <w:p>
-      <w:pPr>
-        <w:pStyle w:val="ListParagraph"/>
-        <w:numPr>
-          <w:ilvl w:val="3"/>
-          <w:numId w:val="1"/>
-        </w:numPr>
-        <w:spacing w:after="0"/>
-        <w:ind w:left="567"/>
-        <w:rPr>
-          <w:rFonts w:ascii="Arial" w:hAnsi="Arial" w:cs="Arial"/>
-          <w:b/>
-          <w:bCs/>
+        <w:ind w:left="2880"/>
+        <w:rPr>
+          <w:rFonts w:ascii="Arial" w:hAnsi="Arial" w:cs="Arial"/>
           <w:lang w:val="en-GB"/>
         </w:rPr>
       </w:pPr>
-      <w:r>
-        <w:rPr>
-          <w:rStyle w:val="Strong"/>
-          <w:rFonts w:ascii="Arial" w:hAnsi="Arial" w:cs="Arial"/>
-          <w:b w:val="0"/>
-          <w:bCs w:val="0"/>
-        </w:rPr>
-        <w:t>M</w:t>
-      </w:r>
-      <w:r>
-        <w:rPr>
-          <w:rFonts w:ascii="Arial" w:hAnsi="Arial" w:cs="Arial"/>
-          <w:b/>
-          <w:bCs/>
-          <w:lang w:val="en-GB"/>
-        </w:rPr>
-        <w:t>icrosoft Azure Event Grid</w:t>
-      </w:r>
-    </w:p>
-    <w:p>
-      <w:pPr>
-        <w:pStyle w:val="ListParagraph"/>
-        <w:spacing w:after="0"/>
-        <w:ind w:left="567"/>
-        <w:rPr>
-          <w:rFonts w:ascii="Arial" w:hAnsi="Arial" w:cs="Arial"/>
-          <w:b/>
-          <w:bCs/>
-          <w:lang w:val="en-GB"/>
-        </w:rPr>
-      </w:pPr>
-      <w:r>
-        <w:rPr>
-          <w:rFonts w:ascii="Arial" w:hAnsi="Arial" w:cs="Arial"/>
-          <w:lang w:val="en-GB"/>
-        </w:rPr>
-        <w:t>Best For:</w:t>
-      </w:r>
-      <w:r>
-        <w:rPr>
-          <w:rFonts w:ascii="Arial" w:hAnsi="Arial" w:cs="Arial"/>
-          <w:b/>
-          <w:bCs/>
-          <w:lang w:val="en-GB"/>
-        </w:rPr>
-        <w:t xml:space="preserve"> Real-time policy notifications and updates.</w:t>
-      </w:r>
-    </w:p>
-    <w:p>
-      <w:pPr>
-        <w:pStyle w:val="ListParagraph"/>
-        <w:spacing w:after="0"/>
-        <w:ind w:left="567"/>
-        <w:rPr>
-          <w:rFonts w:ascii="Arial" w:hAnsi="Arial" w:cs="Arial"/>
-          <w:b/>
-          <w:bCs/>
-          <w:lang w:val="en-GB"/>
-        </w:rPr>
-      </w:pPr>
-      <w:r>
-        <w:rPr>
-          <w:rFonts w:ascii="Arial" w:hAnsi="Arial" w:cs="Arial"/>
-          <w:lang w:val="en-GB"/>
-        </w:rPr>
-        <w:t>Why?</w:t>
-      </w:r>
-    </w:p>
-    <w:p>
-      <w:pPr>
-        <w:pStyle w:val="ListParagraph"/>
-        <w:numPr>
-          <w:ilvl w:val="0"/>
-          <w:numId w:val="16"/>
-        </w:numPr>
-        <w:spacing w:after="0"/>
-        <w:rPr>
-          <w:rFonts w:ascii="Arial" w:hAnsi="Arial" w:cs="Arial"/>
-          <w:b/>
-          <w:bCs/>
-          <w:lang w:val="en-GB"/>
-        </w:rPr>
-      </w:pPr>
-      <w:r>
-        <w:rPr>
-          <w:rFonts w:ascii="Arial" w:hAnsi="Arial" w:cs="Arial"/>
-          <w:b/>
-          <w:bCs/>
-          <w:lang w:val="en-GB"/>
-        </w:rPr>
-        <w:t xml:space="preserve">Enables </w:t>
-      </w:r>
-      <w:r>
-        <w:rPr>
-          <w:rFonts w:ascii="Arial" w:hAnsi="Arial" w:cs="Arial"/>
-          <w:lang w:val="en-GB"/>
-        </w:rPr>
-        <w:t>automatic notifications</w:t>
-      </w:r>
-      <w:r>
-        <w:rPr>
-          <w:rFonts w:ascii="Arial" w:hAnsi="Arial" w:cs="Arial"/>
-          <w:b/>
-          <w:bCs/>
-          <w:lang w:val="en-GB"/>
-        </w:rPr>
-        <w:t xml:space="preserve"> for policy changes based on user preferences.</w:t>
-      </w:r>
-    </w:p>
-    <w:p>
-      <w:pPr>
-        <w:pStyle w:val="ListParagraph"/>
-        <w:numPr>
-          <w:ilvl w:val="0"/>
-          <w:numId w:val="16"/>
-        </w:numPr>
-        <w:spacing w:after="0"/>
-        <w:rPr>
-          <w:rFonts w:ascii="Arial" w:hAnsi="Arial" w:cs="Arial"/>
-          <w:b/>
-          <w:bCs/>
-          <w:lang w:val="en-GB"/>
-        </w:rPr>
-      </w:pPr>
-      <w:r>
-        <w:rPr>
-          <w:rFonts w:ascii="Arial" w:hAnsi="Arial" w:cs="Arial"/>
-          <w:b/>
-          <w:bCs/>
-          <w:lang w:val="en-GB"/>
-        </w:rPr>
-        <w:t xml:space="preserve">Supports </w:t>
-      </w:r>
-      <w:r>
-        <w:rPr>
-          <w:rFonts w:ascii="Arial" w:hAnsi="Arial" w:cs="Arial"/>
-          <w:lang w:val="en-GB"/>
-        </w:rPr>
-        <w:t>SMS, email, and push notifications</w:t>
-      </w:r>
-      <w:r>
-        <w:rPr>
-          <w:rFonts w:ascii="Arial" w:hAnsi="Arial" w:cs="Arial"/>
-          <w:b/>
-          <w:bCs/>
-          <w:lang w:val="en-GB"/>
-        </w:rPr>
-        <w:t xml:space="preserve">, integrating with </w:t>
-      </w:r>
-      <w:r>
-        <w:rPr>
-          <w:rFonts w:ascii="Arial" w:hAnsi="Arial" w:cs="Arial"/>
-          <w:lang w:val="en-GB"/>
-        </w:rPr>
-        <w:t>Power Automate</w:t>
-      </w:r>
-      <w:r>
-        <w:rPr>
-          <w:rFonts w:ascii="Arial" w:hAnsi="Arial" w:cs="Arial"/>
-          <w:b/>
-          <w:bCs/>
-          <w:lang w:val="en-GB"/>
-        </w:rPr>
-        <w:t>.</w:t>
-      </w:r>
-    </w:p>
-    <w:p>
-      <w:pPr>
-        <w:pStyle w:val="ListParagraph"/>
-        <w:numPr>
-          <w:ilvl w:val="0"/>
-          <w:numId w:val="16"/>
-        </w:numPr>
-        <w:spacing w:after="0"/>
-        <w:rPr>
-          <w:rFonts w:ascii="Arial" w:hAnsi="Arial" w:cs="Arial"/>
-          <w:b/>
-          <w:bCs/>
-          <w:lang w:val="en-GB"/>
-        </w:rPr>
-      </w:pPr>
-      <w:r>
-        <w:rPr>
-          <w:rFonts w:ascii="Arial" w:hAnsi="Arial" w:cs="Arial"/>
-          <w:b/>
-          <w:bCs/>
-          <w:lang w:val="en-GB"/>
-        </w:rPr>
-        <w:t xml:space="preserve">Helps government teams </w:t>
-      </w:r>
-      <w:r>
-        <w:rPr>
-          <w:rFonts w:ascii="Arial" w:hAnsi="Arial" w:cs="Arial"/>
-          <w:lang w:val="en-GB"/>
-        </w:rPr>
-        <w:t>streamline communication with citizens</w:t>
-      </w:r>
-    </w:p>
-    <w:p>
-      <w:pPr>
-        <w:pStyle w:val="ListParagraph"/>
-        <w:spacing w:after="0"/>
-        <w:ind w:left="2880"/>
-        <w:rPr>
-          <w:rFonts w:ascii="Arial" w:hAnsi="Arial" w:cs="Arial"/>
-          <w:lang w:val="en-GB"/>
-        </w:rPr>
-      </w:pPr>
-    </w:p>
-    <w:p>
-      <w:pPr>
-        <w:pStyle w:val="ListParagraph"/>
-        <w:spacing w:after="0"/>
-        <w:ind w:left="567"/>
-        <w:rPr>
-          <w:rFonts w:ascii="Arial" w:hAnsi="Arial" w:cs="Arial"/>
-          <w:lang w:val="en-GB"/>
-        </w:rPr>
-      </w:pPr>
-    </w:p>
-    <w:p>
-      <w:pPr>
-        <w:pStyle w:val="ListParagraph"/>
-        <w:spacing w:after="0"/>
-        <w:ind w:left="567"/>
-        <w:rPr>
-          <w:rFonts w:ascii="Arial" w:hAnsi="Arial" w:cs="Arial"/>
-          <w:color w:val="FF0000"/>
-          <w:lang w:val="en-GB"/>
-        </w:rPr>
-      </w:pPr>
-      <w:r>
-        <w:rPr>
-          <w:rFonts w:ascii="Arial" w:hAnsi="Arial" w:cs="Arial"/>
-          <w:color w:val="FF0000"/>
-          <w:lang w:val="en-GB"/>
-        </w:rPr>
-        <w:t>?????</w:t>
-      </w:r>
-    </w:p>
-    <w:p>
-      <w:pPr>
-        <w:pStyle w:val="ListParagraph"/>
-        <w:numPr>
-          <w:ilvl w:val="3"/>
-          <w:numId w:val="1"/>
-        </w:numPr>
-        <w:spacing w:after="0"/>
-        <w:ind w:left="567"/>
-        <w:rPr>
-          <w:rFonts w:ascii="Arial" w:hAnsi="Arial" w:cs="Arial"/>
-          <w:b/>
-          <w:bCs/>
-          <w:color w:val="FF0000"/>
-          <w:lang w:val="en-GB"/>
-        </w:rPr>
-      </w:pPr>
-      <w:r>
-        <w:rPr>
-          <w:rFonts w:ascii="Arial" w:hAnsi="Arial" w:cs="Arial"/>
-          <w:b/>
-          <w:bCs/>
-          <w:color w:val="FF0000"/>
-          <w:lang w:val="en-GB"/>
-        </w:rPr>
-        <w:t>Microsoft Entra ID (formerly Azure Active Directory)</w:t>
-      </w:r>
-    </w:p>
-    <w:p>
-      <w:pPr>
-        <w:pStyle w:val="ListParagraph"/>
-        <w:spacing w:after="0"/>
-        <w:ind w:left="567"/>
-        <w:rPr>
-          <w:rFonts w:ascii="Arial" w:hAnsi="Arial" w:cs="Arial"/>
-          <w:color w:val="FF0000"/>
-          <w:lang w:val="en-GB"/>
-        </w:rPr>
-      </w:pPr>
-      <w:r>
-        <w:rPr>
-          <w:rFonts w:ascii="Arial" w:hAnsi="Arial" w:cs="Arial"/>
-          <w:b/>
-          <w:bCs/>
-          <w:color w:val="FF0000"/>
-          <w:lang w:val="en-GB"/>
-        </w:rPr>
-        <w:t>Best For:</w:t>
-      </w:r>
-      <w:r>
-        <w:rPr>
-          <w:rFonts w:ascii="Arial" w:hAnsi="Arial" w:cs="Arial"/>
-          <w:color w:val="FF0000"/>
-          <w:lang w:val="en-GB"/>
-        </w:rPr>
-        <w:t xml:space="preserve"> Secure authentication and identity management.</w:t>
-      </w:r>
-    </w:p>
-    <w:p>
-      <w:pPr>
-        <w:pStyle w:val="ListParagraph"/>
-        <w:numPr>
-          <w:ilvl w:val="0"/>
-          <w:numId w:val="12"/>
-        </w:numPr>
-        <w:spacing w:after="0"/>
-        <w:ind w:left="567"/>
-        <w:rPr>
-          <w:rFonts w:ascii="Arial" w:hAnsi="Arial" w:cs="Arial"/>
-          <w:color w:val="FF0000"/>
-          <w:lang w:val="en-GB"/>
-        </w:rPr>
-      </w:pPr>
-      <w:r>
-        <w:rPr>
-          <w:rFonts w:ascii="Arial" w:hAnsi="Arial" w:cs="Arial"/>
-          <w:color w:val="FF0000"/>
-          <w:lang w:val="en-GB"/>
-        </w:rPr>
-        <w:t xml:space="preserve">Enables </w:t>
-      </w:r>
-      <w:r>
-        <w:rPr>
-          <w:rFonts w:ascii="Arial" w:hAnsi="Arial" w:cs="Arial"/>
-          <w:b/>
-          <w:bCs/>
-          <w:color w:val="FF0000"/>
-          <w:lang w:val="en-GB"/>
-        </w:rPr>
-        <w:t>single sign-on (SSO)</w:t>
-      </w:r>
-      <w:r>
-        <w:rPr>
-          <w:rFonts w:ascii="Arial" w:hAnsi="Arial" w:cs="Arial"/>
-          <w:color w:val="FF0000"/>
-          <w:lang w:val="en-GB"/>
-        </w:rPr>
-        <w:t xml:space="preserve"> and </w:t>
-      </w:r>
-      <w:r>
-        <w:rPr>
-          <w:rFonts w:ascii="Arial" w:hAnsi="Arial" w:cs="Arial"/>
-          <w:b/>
-          <w:bCs/>
-          <w:color w:val="FF0000"/>
-          <w:lang w:val="en-GB"/>
-        </w:rPr>
-        <w:t>multi-factor authentication (MFA)</w:t>
-      </w:r>
-      <w:r>
-        <w:rPr>
-          <w:rFonts w:ascii="Arial" w:hAnsi="Arial" w:cs="Arial"/>
-          <w:color w:val="FF0000"/>
-          <w:lang w:val="en-GB"/>
-        </w:rPr>
-        <w:t xml:space="preserve"> for security.</w:t>
-      </w:r>
-    </w:p>
-    <w:p>
-      <w:pPr>
-        <w:pStyle w:val="ListParagraph"/>
-        <w:numPr>
-          <w:ilvl w:val="0"/>
-          <w:numId w:val="12"/>
-        </w:numPr>
-        <w:spacing w:after="0"/>
-        <w:ind w:left="567"/>
-        <w:rPr>
-          <w:rFonts w:ascii="Arial" w:hAnsi="Arial" w:cs="Arial"/>
-          <w:color w:val="FF0000"/>
-          <w:lang w:val="en-GB"/>
-        </w:rPr>
-      </w:pPr>
-      <w:r>
-        <w:rPr>
-          <w:rFonts w:ascii="Arial" w:hAnsi="Arial" w:cs="Arial"/>
-          <w:color w:val="FF0000"/>
-          <w:lang w:val="en-GB"/>
-        </w:rPr>
-        <w:t xml:space="preserve">Integrates with </w:t>
-      </w:r>
-      <w:r>
-        <w:rPr>
-          <w:rFonts w:ascii="Arial" w:hAnsi="Arial" w:cs="Arial"/>
-          <w:b/>
-          <w:bCs/>
-          <w:color w:val="FF0000"/>
-          <w:lang w:val="en-GB"/>
-        </w:rPr>
-        <w:t>government ID systems</w:t>
-      </w:r>
-      <w:r>
-        <w:rPr>
-          <w:rFonts w:ascii="Arial" w:hAnsi="Arial" w:cs="Arial"/>
-          <w:color w:val="FF0000"/>
-          <w:lang w:val="en-GB"/>
-        </w:rPr>
-        <w:t xml:space="preserve"> for seamless authentication.</w:t>
-      </w:r>
-    </w:p>
-    <w:p>
-      <w:pPr>
-        <w:pStyle w:val="ListParagraph"/>
-        <w:numPr>
-          <w:ilvl w:val="0"/>
-          <w:numId w:val="12"/>
-        </w:numPr>
-        <w:tabs>
-          <w:tab w:val="clear" w:pos="720"/>
-          <w:tab w:val="num" w:pos="709"/>
-        </w:tabs>
-        <w:spacing w:after="0"/>
-        <w:ind w:left="567"/>
-        <w:rPr>
-          <w:rFonts w:ascii="Arial" w:hAnsi="Arial" w:cs="Arial"/>
-          <w:color w:val="FF0000"/>
-          <w:lang w:val="en-GB"/>
-        </w:rPr>
-      </w:pPr>
-      <w:r>
-        <w:rPr>
-          <w:rFonts w:ascii="Arial" w:hAnsi="Arial" w:cs="Arial"/>
-          <w:color w:val="FF0000"/>
-          <w:lang w:val="en-GB"/>
-        </w:rPr>
-        <w:t xml:space="preserve">Supports </w:t>
-      </w:r>
-      <w:r>
-        <w:rPr>
-          <w:rFonts w:ascii="Arial" w:hAnsi="Arial" w:cs="Arial"/>
-          <w:b/>
-          <w:bCs/>
-          <w:color w:val="FF0000"/>
-          <w:lang w:val="en-GB"/>
-        </w:rPr>
-        <w:t>role-based access control (RBAC)</w:t>
-      </w:r>
-      <w:r>
-        <w:rPr>
-          <w:rFonts w:ascii="Arial" w:hAnsi="Arial" w:cs="Arial"/>
-          <w:color w:val="FF0000"/>
-          <w:lang w:val="en-GB"/>
-        </w:rPr>
-        <w:t xml:space="preserve"> to restrict access based on user roles.</w:t>
-      </w:r>
-    </w:p>
-    <w:p>
-      <w:pPr>
-        <w:pStyle w:val="ListParagraph"/>
-        <w:spacing w:after="0"/>
-        <w:ind w:left="567"/>
-        <w:rPr>
-          <w:rFonts w:ascii="Arial" w:hAnsi="Arial" w:cs="Arial"/>
-          <w:color w:val="FF0000"/>
-          <w:lang w:val="en-GB"/>
-        </w:rPr>
-      </w:pPr>
-    </w:p>
-    <w:p>
-      <w:pPr>
-        <w:pStyle w:val="ListParagraph"/>
-        <w:numPr>
-          <w:ilvl w:val="3"/>
-          <w:numId w:val="1"/>
-        </w:numPr>
-        <w:tabs>
-          <w:tab w:val="num" w:pos="709"/>
-        </w:tabs>
-        <w:spacing w:after="0"/>
-        <w:ind w:left="567"/>
-        <w:rPr>
-          <w:rFonts w:ascii="Arial" w:hAnsi="Arial" w:cs="Arial"/>
-          <w:color w:val="FF0000"/>
-        </w:rPr>
-      </w:pPr>
-      <w:r>
-        <w:rPr>
-          <w:rFonts w:ascii="Arial" w:hAnsi="Arial" w:cs="Arial"/>
-          <w:b/>
-          <w:bCs/>
-          <w:color w:val="FF0000"/>
-        </w:rPr>
-        <w:t>Microsoft Defender for Identity</w:t>
-      </w:r>
-      <w:r>
-        <w:rPr>
-          <w:rFonts w:ascii="Arial" w:hAnsi="Arial" w:cs="Arial"/>
-          <w:b/>
-          <w:bCs/>
-          <w:color w:val="FF0000"/>
-        </w:rPr>
-        <w:t xml:space="preserve"> Check</w:t>
-      </w:r>
-    </w:p>
-    <w:p>
-      <w:pPr>
-        <w:pStyle w:val="ListParagraph"/>
-        <w:numPr>
-          <w:ilvl w:val="0"/>
-          <w:numId w:val="13"/>
-        </w:numPr>
-        <w:spacing w:after="0"/>
-        <w:rPr>
-          <w:rFonts w:ascii="Arial" w:hAnsi="Arial" w:cs="Arial"/>
-          <w:color w:val="FF0000"/>
-        </w:rPr>
-      </w:pPr>
-      <w:r>
-        <w:rPr>
-          <w:rStyle w:val="Strong"/>
-          <w:rFonts w:ascii="Arial" w:eastAsiaTheme="majorEastAsia" w:hAnsi="Arial" w:cs="Arial"/>
-          <w:color w:val="FF0000"/>
-        </w:rPr>
-        <w:t>Identity Protection</w:t>
-      </w:r>
-      <w:r>
-        <w:rPr>
-          <w:rFonts w:ascii="Arial" w:hAnsi="Arial" w:cs="Arial"/>
-          <w:color w:val="FF0000"/>
-        </w:rPr>
-        <w:t>: Microsoft Defender for Identity ensures secure government-ID authentication by monitoring and preventing unauthorized access.</w:t>
-      </w:r>
-    </w:p>
-    <w:p>
-      <w:pPr>
-        <w:pStyle w:val="NormalWeb"/>
-        <w:numPr>
-          <w:ilvl w:val="0"/>
-          <w:numId w:val="13"/>
-        </w:numPr>
-        <w:rPr>
-          <w:rFonts w:ascii="Arial" w:hAnsi="Arial" w:cs="Arial"/>
-          <w:color w:val="FF0000"/>
-        </w:rPr>
-      </w:pPr>
-      <w:r>
-        <w:rPr>
-          <w:rStyle w:val="Strong"/>
-          <w:rFonts w:ascii="Arial" w:eastAsiaTheme="majorEastAsia" w:hAnsi="Arial" w:cs="Arial"/>
-          <w:color w:val="FF0000"/>
-        </w:rPr>
-        <w:lastRenderedPageBreak/>
-        <w:t>Secure Data Flow</w:t>
-      </w:r>
-      <w:r>
-        <w:rPr>
-          <w:rFonts w:ascii="Arial" w:hAnsi="Arial" w:cs="Arial"/>
-          <w:color w:val="FF0000"/>
-        </w:rPr>
-        <w:t>: It encrypts user data and monitors API traffic, protecting against potential vulnerabilities.</w:t>
-      </w:r>
-    </w:p>
-    <w:p>
-      <w:pPr>
-        <w:pStyle w:val="NormalWeb"/>
-        <w:numPr>
-          <w:ilvl w:val="0"/>
-          <w:numId w:val="13"/>
-        </w:numPr>
-        <w:rPr>
-          <w:rFonts w:ascii="Arial" w:hAnsi="Arial" w:cs="Arial"/>
-          <w:color w:val="FF0000"/>
-        </w:rPr>
-      </w:pPr>
-      <w:r>
-        <w:rPr>
-          <w:rStyle w:val="Strong"/>
-          <w:rFonts w:ascii="Arial" w:eastAsiaTheme="majorEastAsia" w:hAnsi="Arial" w:cs="Arial"/>
-          <w:color w:val="FF0000"/>
-        </w:rPr>
-        <w:t>Threat Detection</w:t>
-      </w:r>
-      <w:r>
-        <w:rPr>
-          <w:rFonts w:ascii="Arial" w:hAnsi="Arial" w:cs="Arial"/>
-          <w:color w:val="FF0000"/>
-        </w:rPr>
-        <w:t>: Defender detects and responds to threats in real time, ensuring the platform's infrastructure remains secure.</w:t>
-      </w:r>
-    </w:p>
-    <w:p>
-      <w:pPr>
-        <w:pStyle w:val="NormalWeb"/>
-        <w:numPr>
-          <w:ilvl w:val="0"/>
-          <w:numId w:val="13"/>
-        </w:numPr>
-        <w:rPr>
-          <w:rFonts w:ascii="Arial" w:hAnsi="Arial" w:cs="Arial"/>
-          <w:color w:val="FF0000"/>
-        </w:rPr>
-      </w:pPr>
-      <w:r>
-        <w:rPr>
-          <w:rStyle w:val="Strong"/>
-          <w:rFonts w:ascii="Arial" w:eastAsiaTheme="majorEastAsia" w:hAnsi="Arial" w:cs="Arial"/>
-          <w:color w:val="FF0000"/>
-        </w:rPr>
-        <w:t>Compliance</w:t>
-      </w:r>
-      <w:r>
-        <w:rPr>
-          <w:rFonts w:ascii="Arial" w:hAnsi="Arial" w:cs="Arial"/>
-          <w:color w:val="FF0000"/>
-        </w:rPr>
-        <w:t>: It helps meet regulatory requirements and provides security reports for policymakers.</w:t>
-      </w:r>
     </w:p>
     <w:p>
       <w:pPr>
@@ -6809,6 +6180,7 @@
   <w:style w:type="character" w:default="1" w:styleId="DefaultParagraphFont">
     <w:name w:val="Default Paragraph Font"/>
     <w:uiPriority w:val="1"/>
+    <w:semiHidden/>
     <w:unhideWhenUsed/>
   </w:style>
   <w:style w:type="table" w:default="1" w:styleId="TableNormal">

</xml_diff>

<commit_message>
docs: added new docs
</commit_message>
<xml_diff>
--- a/Round-3/consultUK-in-depth.docx
+++ b/Round-3/consultUK-in-depth.docx
@@ -6,6 +6,675 @@
       <w:pPr>
         <w:spacing w:after="0" w:line="420" w:lineRule="auto"/>
         <w:rPr>
+          <w:rFonts w:ascii="Arial" w:eastAsia="Helvetica Neue" w:hAnsi="Arial" w:cs="Arial"/>
+          <w:b/>
+          <w:bCs/>
+          <w:color w:val="1B1C1D"/>
+        </w:rPr>
+      </w:pPr>
+      <w:r>
+        <w:rPr>
+          <w:rFonts w:ascii="Arial" w:eastAsia="Helvetica Neue" w:hAnsi="Arial" w:cs="Arial"/>
+          <w:b/>
+          <w:bCs/>
+          <w:color w:val="1B1C1D"/>
+        </w:rPr>
+        <w:t xml:space="preserve">Problems: </w:t>
+      </w:r>
+    </w:p>
+    <w:p>
+      <w:pPr>
+        <w:pStyle w:val="ListParagraph"/>
+        <w:numPr>
+          <w:ilvl w:val="0"/>
+          <w:numId w:val="17"/>
+        </w:numPr>
+        <w:spacing w:before="240" w:after="240"/>
+        <w:rPr>
+          <w:rFonts w:ascii="Aptos" w:eastAsia="Aptos" w:hAnsi="Aptos" w:cs="Aptos"/>
+          <w:b/>
+          <w:bCs/>
+        </w:rPr>
+      </w:pPr>
+      <w:r>
+        <w:rPr>
+          <w:rFonts w:ascii="Aptos" w:eastAsia="Aptos" w:hAnsi="Aptos" w:cs="Aptos"/>
+          <w:b/>
+          <w:bCs/>
+        </w:rPr>
+        <w:t>Slow Feedback Mechanisms</w:t>
+      </w:r>
+    </w:p>
+    <w:p>
+      <w:pPr>
+        <w:pStyle w:val="ListParagraph"/>
+        <w:numPr>
+          <w:ilvl w:val="1"/>
+          <w:numId w:val="17"/>
+        </w:numPr>
+        <w:spacing w:after="0"/>
+        <w:rPr>
+          <w:rFonts w:ascii="Aptos" w:eastAsia="Aptos" w:hAnsi="Aptos" w:cs="Aptos"/>
+        </w:rPr>
+      </w:pPr>
+      <w:r>
+        <w:rPr>
+          <w:rFonts w:ascii="Aptos" w:eastAsia="Aptos" w:hAnsi="Aptos" w:cs="Aptos"/>
+        </w:rPr>
+        <w:t>Traditional methods (e.g., public consultations) take too long to gather and process feedback.</w:t>
+      </w:r>
+    </w:p>
+    <w:p>
+      <w:pPr>
+        <w:pStyle w:val="ListParagraph"/>
+        <w:numPr>
+          <w:ilvl w:val="1"/>
+          <w:numId w:val="17"/>
+        </w:numPr>
+        <w:spacing w:after="0"/>
+        <w:rPr>
+          <w:rFonts w:ascii="Aptos" w:eastAsia="Aptos" w:hAnsi="Aptos" w:cs="Aptos"/>
+        </w:rPr>
+      </w:pPr>
+      <w:r>
+        <w:rPr>
+          <w:rFonts w:ascii="Aptos" w:eastAsia="Aptos" w:hAnsi="Aptos" w:cs="Aptos"/>
+        </w:rPr>
+        <w:t>Policymaking at No.10 moves quickly, making it hard to incorporate timely public input.</w:t>
+      </w:r>
+    </w:p>
+    <w:p>
+      <w:pPr>
+        <w:pStyle w:val="ListParagraph"/>
+        <w:numPr>
+          <w:ilvl w:val="0"/>
+          <w:numId w:val="17"/>
+        </w:numPr>
+        <w:spacing w:before="240" w:after="240"/>
+        <w:rPr>
+          <w:rFonts w:ascii="Aptos" w:eastAsia="Aptos" w:hAnsi="Aptos" w:cs="Aptos"/>
+          <w:b/>
+          <w:bCs/>
+        </w:rPr>
+      </w:pPr>
+      <w:r>
+        <w:rPr>
+          <w:rFonts w:ascii="Aptos" w:eastAsia="Aptos" w:hAnsi="Aptos" w:cs="Aptos"/>
+          <w:b/>
+          <w:bCs/>
+        </w:rPr>
+        <w:t>Lack of Public Confidence</w:t>
+      </w:r>
+    </w:p>
+    <w:p>
+      <w:pPr>
+        <w:pStyle w:val="ListParagraph"/>
+        <w:numPr>
+          <w:ilvl w:val="1"/>
+          <w:numId w:val="17"/>
+        </w:numPr>
+        <w:spacing w:after="0"/>
+        <w:rPr>
+          <w:rFonts w:ascii="Aptos" w:eastAsia="Aptos" w:hAnsi="Aptos" w:cs="Aptos"/>
+        </w:rPr>
+      </w:pPr>
+      <w:r>
+        <w:rPr>
+          <w:rFonts w:ascii="Aptos" w:eastAsia="Aptos" w:hAnsi="Aptos" w:cs="Aptos"/>
+        </w:rPr>
+        <w:t>63% of people feel they have little or no say in government decisions (ONS 2023).</w:t>
+      </w:r>
+    </w:p>
+    <w:p>
+      <w:pPr>
+        <w:pStyle w:val="ListParagraph"/>
+        <w:numPr>
+          <w:ilvl w:val="1"/>
+          <w:numId w:val="17"/>
+        </w:numPr>
+        <w:spacing w:after="0"/>
+        <w:rPr>
+          <w:rFonts w:ascii="Aptos" w:eastAsia="Aptos" w:hAnsi="Aptos" w:cs="Aptos"/>
+        </w:rPr>
+      </w:pPr>
+      <w:r>
+        <w:rPr>
+          <w:rFonts w:ascii="Aptos" w:eastAsia="Aptos" w:hAnsi="Aptos" w:cs="Aptos"/>
+        </w:rPr>
+        <w:t>A disconnect exists between policymakers and public sentiment.</w:t>
+      </w:r>
+    </w:p>
+    <w:p>
+      <w:pPr>
+        <w:pStyle w:val="ListParagraph"/>
+        <w:numPr>
+          <w:ilvl w:val="0"/>
+          <w:numId w:val="17"/>
+        </w:numPr>
+        <w:spacing w:before="240" w:after="240"/>
+        <w:rPr>
+          <w:rFonts w:ascii="Aptos" w:eastAsia="Aptos" w:hAnsi="Aptos" w:cs="Aptos"/>
+          <w:b/>
+          <w:bCs/>
+          <w:strike/>
+        </w:rPr>
+      </w:pPr>
+      <w:r>
+        <w:rPr>
+          <w:rFonts w:ascii="Aptos" w:eastAsia="Aptos" w:hAnsi="Aptos" w:cs="Aptos"/>
+          <w:b/>
+          <w:bCs/>
+          <w:strike/>
+        </w:rPr>
+        <w:t>Complex Government Structure</w:t>
+      </w:r>
+    </w:p>
+    <w:p>
+      <w:pPr>
+        <w:pStyle w:val="ListParagraph"/>
+        <w:numPr>
+          <w:ilvl w:val="1"/>
+          <w:numId w:val="17"/>
+        </w:numPr>
+        <w:spacing w:after="0"/>
+        <w:rPr>
+          <w:rFonts w:ascii="Aptos" w:eastAsia="Aptos" w:hAnsi="Aptos" w:cs="Aptos"/>
+          <w:strike/>
+        </w:rPr>
+      </w:pPr>
+      <w:r>
+        <w:rPr>
+          <w:rFonts w:ascii="Aptos" w:eastAsia="Aptos" w:hAnsi="Aptos" w:cs="Aptos"/>
+          <w:strike/>
+        </w:rPr>
+        <w:t>Policies are implemented through multiple layers (departments, agencies, councils, services).</w:t>
+      </w:r>
+    </w:p>
+    <w:p>
+      <w:pPr>
+        <w:pStyle w:val="ListParagraph"/>
+        <w:numPr>
+          <w:ilvl w:val="1"/>
+          <w:numId w:val="17"/>
+        </w:numPr>
+        <w:spacing w:after="0"/>
+        <w:rPr>
+          <w:rFonts w:ascii="Aptos" w:eastAsia="Aptos" w:hAnsi="Aptos" w:cs="Aptos"/>
+          <w:strike/>
+        </w:rPr>
+      </w:pPr>
+      <w:r>
+        <w:rPr>
+          <w:rFonts w:ascii="Aptos" w:eastAsia="Aptos" w:hAnsi="Aptos" w:cs="Aptos"/>
+          <w:strike/>
+        </w:rPr>
+        <w:t>This complexity makes it harder to track how policies are received and adjusted.</w:t>
+      </w:r>
+    </w:p>
+    <w:p>
+      <w:pPr>
+        <w:pStyle w:val="ListParagraph"/>
+        <w:numPr>
+          <w:ilvl w:val="0"/>
+          <w:numId w:val="17"/>
+        </w:numPr>
+        <w:spacing w:before="240" w:after="240"/>
+        <w:rPr>
+          <w:rFonts w:ascii="Aptos" w:eastAsia="Aptos" w:hAnsi="Aptos" w:cs="Aptos"/>
+          <w:b/>
+          <w:bCs/>
+        </w:rPr>
+      </w:pPr>
+      <w:r>
+        <w:rPr>
+          <w:rFonts w:ascii="Aptos" w:eastAsia="Aptos" w:hAnsi="Aptos" w:cs="Aptos"/>
+          <w:b/>
+          <w:bCs/>
+        </w:rPr>
+        <w:t>Limited Oversight &amp; Adaptability</w:t>
+      </w:r>
+    </w:p>
+    <w:p>
+      <w:pPr>
+        <w:pStyle w:val="ListParagraph"/>
+        <w:numPr>
+          <w:ilvl w:val="1"/>
+          <w:numId w:val="17"/>
+        </w:numPr>
+        <w:spacing w:after="0"/>
+        <w:rPr>
+          <w:rFonts w:ascii="Aptos" w:eastAsia="Aptos" w:hAnsi="Aptos" w:cs="Aptos"/>
+        </w:rPr>
+      </w:pPr>
+      <w:r>
+        <w:rPr>
+          <w:rFonts w:ascii="Aptos" w:eastAsia="Aptos" w:hAnsi="Aptos" w:cs="Aptos"/>
+        </w:rPr>
+        <w:t>Once a policy is implemented, monitoring its real-world impact is challenging.</w:t>
+      </w:r>
+    </w:p>
+    <w:p>
+      <w:pPr>
+        <w:pStyle w:val="ListParagraph"/>
+        <w:numPr>
+          <w:ilvl w:val="1"/>
+          <w:numId w:val="17"/>
+        </w:numPr>
+        <w:spacing w:after="0"/>
+        <w:rPr>
+          <w:rFonts w:ascii="Aptos" w:eastAsia="Aptos" w:hAnsi="Aptos" w:cs="Aptos"/>
+        </w:rPr>
+      </w:pPr>
+      <w:r>
+        <w:rPr>
+          <w:rFonts w:ascii="Aptos" w:eastAsia="Aptos" w:hAnsi="Aptos" w:cs="Aptos"/>
+        </w:rPr>
+        <w:t>Adjustments based on public response are often slow or ineffective.</w:t>
+      </w:r>
+    </w:p>
+    <w:p>
+      <w:pPr>
+        <w:pStyle w:val="ListParagraph"/>
+        <w:numPr>
+          <w:ilvl w:val="0"/>
+          <w:numId w:val="17"/>
+        </w:numPr>
+        <w:spacing w:before="240" w:after="240"/>
+        <w:rPr>
+          <w:rFonts w:ascii="Aptos" w:eastAsia="Aptos" w:hAnsi="Aptos" w:cs="Aptos"/>
+          <w:b/>
+          <w:bCs/>
+          <w:strike/>
+        </w:rPr>
+      </w:pPr>
+      <w:r>
+        <w:rPr>
+          <w:rFonts w:ascii="Aptos" w:eastAsia="Aptos" w:hAnsi="Aptos" w:cs="Aptos"/>
+          <w:b/>
+          <w:bCs/>
+          <w:strike/>
+        </w:rPr>
+        <w:t>Insufficient Public Engagement in Early Stages</w:t>
+      </w:r>
+    </w:p>
+    <w:p>
+      <w:pPr>
+        <w:pStyle w:val="ListParagraph"/>
+        <w:numPr>
+          <w:ilvl w:val="1"/>
+          <w:numId w:val="17"/>
+        </w:numPr>
+        <w:spacing w:after="0"/>
+        <w:rPr>
+          <w:rFonts w:ascii="Aptos" w:eastAsia="Aptos" w:hAnsi="Aptos" w:cs="Aptos"/>
+          <w:strike/>
+        </w:rPr>
+      </w:pPr>
+      <w:r>
+        <w:rPr>
+          <w:rFonts w:ascii="Aptos" w:eastAsia="Aptos" w:hAnsi="Aptos" w:cs="Aptos"/>
+          <w:strike/>
+        </w:rPr>
+        <w:t xml:space="preserve">Public input is often minimal during </w:t>
+      </w:r>
+      <w:r>
+        <w:rPr>
+          <w:rFonts w:ascii="Aptos" w:eastAsia="Aptos" w:hAnsi="Aptos" w:cs="Aptos"/>
+          <w:b/>
+          <w:bCs/>
+          <w:strike/>
+        </w:rPr>
+        <w:t>idea generation</w:t>
+      </w:r>
+      <w:r>
+        <w:rPr>
+          <w:rFonts w:ascii="Aptos" w:eastAsia="Aptos" w:hAnsi="Aptos" w:cs="Aptos"/>
+          <w:strike/>
+        </w:rPr>
+        <w:t xml:space="preserve"> and </w:t>
+      </w:r>
+      <w:r>
+        <w:rPr>
+          <w:rFonts w:ascii="Aptos" w:eastAsia="Aptos" w:hAnsi="Aptos" w:cs="Aptos"/>
+          <w:b/>
+          <w:bCs/>
+          <w:strike/>
+        </w:rPr>
+        <w:t>policy design</w:t>
+      </w:r>
+      <w:r>
+        <w:rPr>
+          <w:rFonts w:ascii="Aptos" w:eastAsia="Aptos" w:hAnsi="Aptos" w:cs="Aptos"/>
+          <w:strike/>
+        </w:rPr>
+        <w:t xml:space="preserve"> phases.</w:t>
+      </w:r>
+    </w:p>
+    <w:p>
+      <w:pPr>
+        <w:pStyle w:val="ListParagraph"/>
+        <w:numPr>
+          <w:ilvl w:val="1"/>
+          <w:numId w:val="17"/>
+        </w:numPr>
+        <w:spacing w:after="0"/>
+        <w:rPr>
+          <w:rFonts w:ascii="Aptos" w:eastAsia="Aptos" w:hAnsi="Aptos" w:cs="Aptos"/>
+          <w:strike/>
+        </w:rPr>
+      </w:pPr>
+      <w:r>
+        <w:rPr>
+          <w:rFonts w:ascii="Aptos" w:eastAsia="Aptos" w:hAnsi="Aptos" w:cs="Aptos"/>
+          <w:strike/>
+        </w:rPr>
+        <w:t>Policies may not reflect real public needs or concerns.</w:t>
+      </w:r>
+    </w:p>
+    <w:p>
+      <w:pPr>
+        <w:pStyle w:val="ListParagraph"/>
+        <w:numPr>
+          <w:ilvl w:val="0"/>
+          <w:numId w:val="17"/>
+        </w:numPr>
+        <w:spacing w:before="240" w:after="240"/>
+        <w:rPr>
+          <w:rFonts w:ascii="Aptos" w:eastAsia="Aptos" w:hAnsi="Aptos" w:cs="Aptos"/>
+          <w:b/>
+          <w:bCs/>
+          <w:strike/>
+        </w:rPr>
+      </w:pPr>
+      <w:r>
+        <w:rPr>
+          <w:rFonts w:ascii="Aptos" w:eastAsia="Aptos" w:hAnsi="Aptos" w:cs="Aptos"/>
+          <w:b/>
+          <w:bCs/>
+          <w:strike/>
+        </w:rPr>
+        <w:t>One-Way Communication</w:t>
+      </w:r>
+    </w:p>
+    <w:p>
+      <w:pPr>
+        <w:pStyle w:val="ListParagraph"/>
+        <w:numPr>
+          <w:ilvl w:val="1"/>
+          <w:numId w:val="17"/>
+        </w:numPr>
+        <w:spacing w:after="0"/>
+        <w:rPr>
+          <w:rFonts w:ascii="Aptos" w:eastAsia="Aptos" w:hAnsi="Aptos" w:cs="Aptos"/>
+          <w:strike/>
+        </w:rPr>
+      </w:pPr>
+      <w:r>
+        <w:rPr>
+          <w:rFonts w:ascii="Aptos" w:eastAsia="Aptos" w:hAnsi="Aptos" w:cs="Aptos"/>
+          <w:strike/>
+        </w:rPr>
+        <w:t xml:space="preserve">Feedback is often </w:t>
+      </w:r>
+      <w:r>
+        <w:rPr>
+          <w:rFonts w:ascii="Aptos" w:eastAsia="Aptos" w:hAnsi="Aptos" w:cs="Aptos"/>
+          <w:b/>
+          <w:bCs/>
+          <w:strike/>
+        </w:rPr>
+        <w:t>collected</w:t>
+      </w:r>
+      <w:r>
+        <w:rPr>
+          <w:rFonts w:ascii="Aptos" w:eastAsia="Aptos" w:hAnsi="Aptos" w:cs="Aptos"/>
+          <w:strike/>
+        </w:rPr>
+        <w:t xml:space="preserve"> but not </w:t>
+      </w:r>
+      <w:r>
+        <w:rPr>
+          <w:rFonts w:ascii="Aptos" w:eastAsia="Aptos" w:hAnsi="Aptos" w:cs="Aptos"/>
+          <w:b/>
+          <w:bCs/>
+          <w:strike/>
+        </w:rPr>
+        <w:t>acted upon or communicated back</w:t>
+      </w:r>
+      <w:r>
+        <w:rPr>
+          <w:rFonts w:ascii="Aptos" w:eastAsia="Aptos" w:hAnsi="Aptos" w:cs="Aptos"/>
+          <w:strike/>
+        </w:rPr>
+        <w:t xml:space="preserve"> to the public.</w:t>
+      </w:r>
+    </w:p>
+    <w:p>
+      <w:pPr>
+        <w:pStyle w:val="ListParagraph"/>
+        <w:numPr>
+          <w:ilvl w:val="1"/>
+          <w:numId w:val="17"/>
+        </w:numPr>
+        <w:spacing w:after="0"/>
+        <w:rPr>
+          <w:rFonts w:ascii="Aptos" w:eastAsia="Aptos" w:hAnsi="Aptos" w:cs="Aptos"/>
+          <w:strike/>
+        </w:rPr>
+      </w:pPr>
+      <w:r>
+        <w:rPr>
+          <w:rFonts w:ascii="Aptos" w:eastAsia="Aptos" w:hAnsi="Aptos" w:cs="Aptos"/>
+          <w:strike/>
+        </w:rPr>
+        <w:t>This reinforces public disengagement and distrust in government responsiveness.</w:t>
+      </w:r>
+    </w:p>
+    <w:p>
+      <w:pPr>
+        <w:spacing w:after="0" w:line="420" w:lineRule="auto"/>
+        <w:rPr>
+          <w:rFonts w:ascii="Arial" w:eastAsia="Helvetica Neue" w:hAnsi="Arial" w:cs="Arial"/>
+          <w:b/>
+          <w:bCs/>
+          <w:color w:val="1B1C1D"/>
+        </w:rPr>
+      </w:pPr>
+    </w:p>
+    <w:p>
+      <w:pPr>
+        <w:spacing w:after="0" w:line="420" w:lineRule="auto"/>
+        <w:rPr>
+          <w:rFonts w:ascii="Arial" w:eastAsia="Helvetica Neue" w:hAnsi="Arial" w:cs="Arial"/>
+          <w:b/>
+          <w:bCs/>
+          <w:color w:val="000000" w:themeColor="text1"/>
+        </w:rPr>
+      </w:pPr>
+      <w:r>
+        <w:rPr>
+          <w:rFonts w:ascii="Arial" w:eastAsia="Helvetica Neue" w:hAnsi="Arial" w:cs="Arial"/>
+          <w:b/>
+          <w:bCs/>
+          <w:color w:val="000000" w:themeColor="text1"/>
+        </w:rPr>
+        <w:t>##Problems Modified:</w:t>
+      </w:r>
+    </w:p>
+    <w:p>
+      <w:pPr>
+        <w:pStyle w:val="ListParagraph"/>
+        <w:numPr>
+          <w:ilvl w:val="3"/>
+          <w:numId w:val="17"/>
+        </w:numPr>
+        <w:spacing w:after="0"/>
+        <w:ind w:left="709"/>
+        <w:rPr>
+          <w:rFonts w:ascii="Aptos" w:eastAsia="Aptos" w:hAnsi="Aptos" w:cs="Aptos"/>
+          <w:color w:val="000000" w:themeColor="text1"/>
+        </w:rPr>
+      </w:pPr>
+      <w:r>
+        <w:rPr>
+          <w:rFonts w:ascii="Arial" w:eastAsia="Helvetica Neue" w:hAnsi="Arial" w:cs="Arial"/>
+          <w:b/>
+          <w:bCs/>
+          <w:color w:val="000000" w:themeColor="text1"/>
+        </w:rPr>
+        <w:t>Slow Feedback Mechanism</w:t>
+      </w:r>
+      <w:r>
+        <w:rPr>
+          <w:rFonts w:ascii="Arial" w:eastAsia="Helvetica Neue" w:hAnsi="Arial" w:cs="Arial"/>
+          <w:b/>
+          <w:bCs/>
+          <w:color w:val="000000" w:themeColor="text1"/>
+        </w:rPr>
+        <w:t xml:space="preserve">: </w:t>
+      </w:r>
+      <w:r>
+        <w:rPr>
+          <w:rFonts w:ascii="Aptos" w:eastAsia="Aptos" w:hAnsi="Aptos" w:cs="Aptos"/>
+          <w:color w:val="000000" w:themeColor="text1"/>
+        </w:rPr>
+        <w:t>Traditional methods (e.g., public consultations) take too long to gather and process feedback.</w:t>
+      </w:r>
+    </w:p>
+    <w:p>
+      <w:pPr>
+        <w:pStyle w:val="ListParagraph"/>
+        <w:numPr>
+          <w:ilvl w:val="3"/>
+          <w:numId w:val="17"/>
+        </w:numPr>
+        <w:spacing w:after="0"/>
+        <w:ind w:left="709"/>
+        <w:rPr>
+          <w:rFonts w:ascii="Aptos" w:eastAsia="Aptos" w:hAnsi="Aptos" w:cs="Aptos"/>
+          <w:color w:val="000000" w:themeColor="text1"/>
+        </w:rPr>
+      </w:pPr>
+      <w:r>
+        <w:rPr>
+          <w:rFonts w:ascii="Arial" w:eastAsia="Helvetica Neue" w:hAnsi="Arial" w:cs="Arial"/>
+          <w:b/>
+          <w:bCs/>
+          <w:color w:val="000000" w:themeColor="text1"/>
+        </w:rPr>
+        <w:t>Lack of public confidence</w:t>
+      </w:r>
+      <w:r>
+        <w:rPr>
+          <w:rFonts w:ascii="Arial" w:eastAsia="Helvetica Neue" w:hAnsi="Arial" w:cs="Arial"/>
+          <w:b/>
+          <w:bCs/>
+          <w:color w:val="000000" w:themeColor="text1"/>
+        </w:rPr>
+        <w:t xml:space="preserve">: </w:t>
+      </w:r>
+      <w:r>
+        <w:rPr>
+          <w:rFonts w:ascii="Aptos" w:eastAsia="Aptos" w:hAnsi="Aptos" w:cs="Aptos"/>
+          <w:color w:val="000000" w:themeColor="text1"/>
+        </w:rPr>
+        <w:t>63% of people feel they have little or no say in government decisions (ONS 2023).</w:t>
+      </w:r>
+    </w:p>
+    <w:p>
+      <w:pPr>
+        <w:pStyle w:val="ListParagraph"/>
+        <w:spacing w:after="0" w:line="420" w:lineRule="auto"/>
+        <w:ind w:left="709"/>
+        <w:rPr>
+          <w:rFonts w:ascii="Arial" w:eastAsia="Helvetica Neue" w:hAnsi="Arial" w:cs="Arial"/>
+          <w:b/>
+          <w:bCs/>
+          <w:color w:val="000000" w:themeColor="text1"/>
+        </w:rPr>
+      </w:pPr>
+    </w:p>
+    <w:p>
+      <w:pPr>
+        <w:pStyle w:val="ListParagraph"/>
+        <w:numPr>
+          <w:ilvl w:val="3"/>
+          <w:numId w:val="17"/>
+        </w:numPr>
+        <w:spacing w:after="0" w:line="420" w:lineRule="auto"/>
+        <w:ind w:left="709"/>
+        <w:rPr>
+          <w:rFonts w:ascii="Arial" w:eastAsia="Helvetica Neue" w:hAnsi="Arial" w:cs="Arial"/>
+          <w:b/>
+          <w:bCs/>
+          <w:color w:val="000000" w:themeColor="text1"/>
+        </w:rPr>
+      </w:pPr>
+      <w:r>
+        <w:rPr>
+          <w:rFonts w:ascii="Arial" w:eastAsia="Helvetica Neue" w:hAnsi="Arial" w:cs="Arial"/>
+          <w:b/>
+          <w:bCs/>
+          <w:color w:val="000000" w:themeColor="text1"/>
+        </w:rPr>
+        <w:lastRenderedPageBreak/>
+        <w:t xml:space="preserve">Limited Oversight: </w:t>
+      </w:r>
+      <w:r>
+        <w:rPr>
+          <w:rFonts w:ascii="Arial" w:eastAsia="Helvetica Neue" w:hAnsi="Arial" w:cs="Arial"/>
+          <w:color w:val="000000" w:themeColor="text1"/>
+        </w:rPr>
+        <w:t xml:space="preserve">Policy impact is hard to </w:t>
+      </w:r>
+      <w:r>
+        <w:rPr>
+          <w:rFonts w:ascii="Arial" w:eastAsia="Helvetica Neue" w:hAnsi="Arial" w:cs="Arial"/>
+          <w:color w:val="000000" w:themeColor="text1"/>
+        </w:rPr>
+        <w:t>moni</w:t>
+      </w:r>
+      <w:r>
+        <w:rPr>
+          <w:rFonts w:ascii="Arial" w:eastAsia="Helvetica Neue" w:hAnsi="Arial" w:cs="Arial"/>
+          <w:color w:val="000000" w:themeColor="text1"/>
+        </w:rPr>
+        <w:t>t</w:t>
+      </w:r>
+      <w:r>
+        <w:rPr>
+          <w:rFonts w:ascii="Arial" w:eastAsia="Helvetica Neue" w:hAnsi="Arial" w:cs="Arial"/>
+          <w:color w:val="000000" w:themeColor="text1"/>
+        </w:rPr>
+        <w:t>or, adjustments are slow.</w:t>
+      </w:r>
+      <w:r>
+        <w:rPr>
+          <w:rFonts w:ascii="Arial" w:eastAsia="Helvetica Neue" w:hAnsi="Arial" w:cs="Arial"/>
+          <w:b/>
+          <w:bCs/>
+          <w:color w:val="000000" w:themeColor="text1"/>
+        </w:rPr>
+        <w:t xml:space="preserve"> </w:t>
+      </w:r>
+    </w:p>
+    <w:p>
+      <w:pPr>
+        <w:pStyle w:val="ListParagraph"/>
+        <w:spacing w:after="0" w:line="420" w:lineRule="auto"/>
+        <w:ind w:left="709"/>
+        <w:rPr>
+          <w:rFonts w:ascii="Arial" w:eastAsia="Helvetica Neue" w:hAnsi="Arial" w:cs="Arial"/>
+          <w:b/>
+          <w:bCs/>
+          <w:color w:val="1B1C1D"/>
+        </w:rPr>
+      </w:pPr>
+    </w:p>
+    <w:p>
+      <w:pPr>
+        <w:spacing w:after="0" w:line="420" w:lineRule="auto"/>
+        <w:rPr>
           <w:rFonts w:ascii="Arial" w:hAnsi="Arial" w:cs="Arial"/>
         </w:rPr>
       </w:pPr>
@@ -473,6 +1142,7 @@
           <w:bCs/>
           <w:color w:val="1B1C1D"/>
         </w:rPr>
+        <w:lastRenderedPageBreak/>
         <w:t>Personalized Policy Tracking ("My Sectors") &amp; Notification System:</w:t>
       </w:r>
     </w:p>
@@ -949,6 +1619,7 @@
           <w:iCs/>
           <w:color w:val="1B1C1D"/>
         </w:rPr>
+        <w:lastRenderedPageBreak/>
         <w:t>Workflow:</w:t>
       </w:r>
       <w:r>
@@ -1359,6 +2030,7 @@
           <w:bCs/>
           <w:color w:val="1B1C1D"/>
         </w:rPr>
+        <w:lastRenderedPageBreak/>
         <w:t>Flexible Integration:</w:t>
       </w:r>
       <w:r>
@@ -1829,6 +2501,7 @@
           <w:bCs/>
           <w:color w:val="1B1C1D"/>
         </w:rPr>
+        <w:lastRenderedPageBreak/>
         <w:t>Impact:</w:t>
       </w:r>
       <w:r>
@@ -2341,6 +3014,7 @@
           <w:bCs/>
           <w:color w:val="1B1C1D"/>
         </w:rPr>
+        <w:lastRenderedPageBreak/>
         <w:t>Impact:</w:t>
       </w:r>
       <w:r>
@@ -3368,131 +4042,6 @@
           <w:lang w:val="en-GB" w:eastAsia="en-GB"/>
         </w:rPr>
         <w:t xml:space="preserve"> provides 24/7 citizen support.</w:t>
-      </w:r>
-    </w:p>
-    <w:p>
-      <w:pPr>
-        <w:pStyle w:val="ListParagraph"/>
-        <w:spacing w:after="0"/>
-        <w:ind w:left="2880"/>
-        <w:rPr>
-          <w:rFonts w:ascii="Arial" w:hAnsi="Arial" w:cs="Arial"/>
-          <w:lang w:val="en-GB"/>
-        </w:rPr>
-      </w:pPr>
-    </w:p>
-    <w:p>
-      <w:pPr>
-        <w:spacing w:before="100" w:beforeAutospacing="1" w:after="100" w:afterAutospacing="1" w:line="240" w:lineRule="auto"/>
-        <w:ind w:left="567"/>
-        <w:rPr>
-          <w:rFonts w:ascii="Arial" w:eastAsia="Times New Roman" w:hAnsi="Arial" w:cs="Arial"/>
-          <w:lang w:val="en-GB" w:eastAsia="en-GB"/>
-        </w:rPr>
-      </w:pPr>
-      <w:r>
-        <w:rPr>
-          <w:rFonts w:ascii="Arial" w:eastAsia="Times New Roman" w:hAnsi="Arial" w:cs="Arial"/>
-          <w:b/>
-          <w:bCs/>
-          <w:highlight w:val="yellow"/>
-          <w:lang w:eastAsia="en-GB"/>
-        </w:rPr>
-        <w:t>Best for security &amp; authentication:</w:t>
-      </w:r>
-      <w:r>
-        <w:rPr>
-          <w:rFonts w:ascii="Arial" w:eastAsia="Times New Roman" w:hAnsi="Arial" w:cs="Arial"/>
-          <w:highlight w:val="yellow"/>
-          <w:lang w:eastAsia="en-GB"/>
-        </w:rPr>
-        <w:t xml:space="preserve"> Microsoft Entra ID, Defender for Identity</w:t>
-      </w:r>
-      <w:r>
-        <w:rPr>
-          <w:rFonts w:ascii="Arial" w:eastAsia="Times New Roman" w:hAnsi="Arial" w:cs="Arial"/>
-          <w:highlight w:val="yellow"/>
-          <w:lang w:eastAsia="en-GB"/>
-        </w:rPr>
-        <w:br/>
-      </w:r>
-      <w:r>
-        <w:rPr>
-          <w:rFonts w:ascii="Arial" w:eastAsia="Times New Roman" w:hAnsi="Arial" w:cs="Arial"/>
-          <w:b/>
-          <w:bCs/>
-          <w:highlight w:val="yellow"/>
-          <w:lang w:eastAsia="en-GB"/>
-        </w:rPr>
-        <w:t>Best for AI-driven analysis &amp; insights:</w:t>
-      </w:r>
-      <w:r>
-        <w:rPr>
-          <w:rFonts w:ascii="Arial" w:eastAsia="Times New Roman" w:hAnsi="Arial" w:cs="Arial"/>
-          <w:highlight w:val="yellow"/>
-          <w:lang w:eastAsia="en-GB"/>
-        </w:rPr>
-        <w:t xml:space="preserve"> Azure AI Services, Synapse Analytics, Cognitive Search</w:t>
-      </w:r>
-      <w:r>
-        <w:rPr>
-          <w:rFonts w:ascii="Arial" w:eastAsia="Times New Roman" w:hAnsi="Arial" w:cs="Arial"/>
-          <w:highlight w:val="yellow"/>
-          <w:lang w:eastAsia="en-GB"/>
-        </w:rPr>
-        <w:br/>
-      </w:r>
-      <w:r>
-        <w:rPr>
-          <w:rFonts w:ascii="Arial" w:eastAsia="Times New Roman" w:hAnsi="Arial" w:cs="Arial"/>
-          <w:b/>
-          <w:bCs/>
-          <w:highlight w:val="yellow"/>
-          <w:lang w:eastAsia="en-GB"/>
-        </w:rPr>
-        <w:t>Best for citizen engagement:</w:t>
-      </w:r>
-      <w:r>
-        <w:rPr>
-          <w:rFonts w:ascii="Arial" w:eastAsia="Times New Roman" w:hAnsi="Arial" w:cs="Arial"/>
-          <w:highlight w:val="yellow"/>
-          <w:lang w:eastAsia="en-GB"/>
-        </w:rPr>
-        <w:t xml:space="preserve"> Power Automate, Viva Engage, Dynamics 365 Customer Insights</w:t>
-      </w:r>
-      <w:r>
-        <w:rPr>
-          <w:rFonts w:ascii="Arial" w:eastAsia="Times New Roman" w:hAnsi="Arial" w:cs="Arial"/>
-          <w:highlight w:val="yellow"/>
-          <w:lang w:eastAsia="en-GB"/>
-        </w:rPr>
-        <w:br/>
-      </w:r>
-      <w:r>
-        <w:rPr>
-          <w:rFonts w:ascii="Arial" w:eastAsia="Times New Roman" w:hAnsi="Arial" w:cs="Arial"/>
-          <w:b/>
-          <w:bCs/>
-          <w:highlight w:val="yellow"/>
-          <w:lang w:eastAsia="en-GB"/>
-        </w:rPr>
-        <w:t>Best for real-time policy tracking:</w:t>
-      </w:r>
-      <w:r>
-        <w:rPr>
-          <w:rFonts w:ascii="Arial" w:eastAsia="Times New Roman" w:hAnsi="Arial" w:cs="Arial"/>
-          <w:highlight w:val="yellow"/>
-          <w:lang w:eastAsia="en-GB"/>
-        </w:rPr>
-        <w:t xml:space="preserve"> Azure Event Grid, Power B</w:t>
-      </w:r>
-      <w:r>
-        <w:rPr>
-          <w:rFonts w:ascii="Arial" w:eastAsia="Times New Roman" w:hAnsi="Arial" w:cs="Arial"/>
-          <w:highlight w:val="yellow"/>
-          <w:lang w:eastAsia="en-GB"/>
-        </w:rPr>
-        <w:t>I</w:t>
       </w:r>
     </w:p>
     <w:p>
@@ -3519,6 +4068,92 @@
 <file path=word/numbering.xml><?xml version="1.0" encoding="utf-8"?>
 <w:numbering xmlns:wpc="http://schemas.microsoft.com/office/word/2010/wordprocessingCanvas" xmlns:cx="http://schemas.microsoft.com/office/drawing/2014/chartex" xmlns:cx1="http://schemas.microsoft.com/office/drawing/2015/9/8/chartex" xmlns:cx2="http://schemas.microsoft.com/office/drawing/2015/10/21/chartex" xmlns:cx3="http://schemas.microsoft.com/office/drawing/2016/5/9/chartex" xmlns:cx4="http://schemas.microsoft.com/office/drawing/2016/5/10/chartex" xmlns:cx5="http://schemas.microsoft.com/office/drawing/2016/5/11/chartex" xmlns:cx6="http://schemas.microsoft.com/office/drawing/2016/5/12/chartex" xmlns:cx7="http://schemas.microsoft.com/office/drawing/2016/5/13/chartex" xmlns:cx8="http://schemas.microsoft.com/office/drawing/2016/5/14/chartex" xmlns:mc="http://schemas.openxmlformats.org/markup-compatibility/2006" xmlns:aink="http://schemas.microsoft.com/office/drawing/2016/ink" xmlns:am3d="http://schemas.microsoft.com/office/drawing/2017/model3d" xmlns:o="urn:schemas-microsoft-com:office:office" xmlns:oel="http://schemas.microsoft.com/office/2019/extlst" xmlns:r="http://schemas.openxmlformats.org/officeDocument/2006/relationships" xmlns:m="http://schemas.openxmlformats.org/officeDocument/2006/math" xmlns:v="urn:schemas-microsoft-com:vml" xmlns:wp14="http://schemas.microsoft.com/office/word/2010/wordprocessingDrawing" xmlns:wp="http://schemas.openxmlformats.org/drawingml/2006/wordprocessingDrawing" xmlns:w10="urn:schemas-microsoft-com:office:word" xmlns:w="http://schemas.openxmlformats.org/wordprocessingml/2006/main" xmlns:w14="http://schemas.microsoft.com/office/word/2010/wordml" xmlns:w15="http://schemas.microsoft.com/office/word/2012/wordml" xmlns:w16cex="http://schemas.microsoft.com/office/word/2018/wordml/cex" xmlns:w16cid="http://schemas.microsoft.com/office/word/2016/wordml/cid" xmlns:w16="http://schemas.microsoft.com/office/word/2018/wordml" xmlns:w16du="http://schemas.microsoft.com/office/word/2023/wordml/word16du" xmlns:w16sdtdh="http://schemas.microsoft.com/office/word/2020/wordml/sdtdatahash" xmlns:w16sdtfl="http://schemas.microsoft.com/office/word/2024/wordml/sdtformatlock" xmlns:w16se="http://schemas.microsoft.com/office/word/2015/wordml/symex" xmlns:wpg="http://schemas.microsoft.com/office/word/2010/wordprocessingGroup" xmlns:wpi="http://schemas.microsoft.com/office/word/2010/wordprocessingInk" xmlns:wne="http://schemas.microsoft.com/office/word/2006/wordml" xmlns:wps="http://schemas.microsoft.com/office/word/2010/wordprocessingShape" mc:Ignorable="w14 w15 w16se w16cid w16 w16cex w16sdtdh w16sdtfl w16du wp14">
   <w:abstractNum w:abstractNumId="0" w15:restartNumberingAfterBreak="0">
+    <w:nsid w:val="093FC25B"/>
+    <w:multiLevelType w:val="hybridMultilevel"/>
+    <w:tmpl w:val="C3F41B8A"/>
+    <w:lvl w:ilvl="0" w:tplc="07884818">
+      <w:start w:val="1"/>
+      <w:numFmt w:val="decimal"/>
+      <w:lvlText w:val="%1."/>
+      <w:lvlJc w:val="left"/>
+      <w:pPr>
+        <w:ind w:left="720" w:hanging="360"/>
+      </w:pPr>
+    </w:lvl>
+    <w:lvl w:ilvl="1" w:tplc="28E89376">
+      <w:start w:val="1"/>
+      <w:numFmt w:val="lowerLetter"/>
+      <w:lvlText w:val="%2."/>
+      <w:lvlJc w:val="left"/>
+      <w:pPr>
+        <w:ind w:left="1440" w:hanging="360"/>
+      </w:pPr>
+    </w:lvl>
+    <w:lvl w:ilvl="2" w:tplc="9880F22A">
+      <w:start w:val="1"/>
+      <w:numFmt w:val="lowerRoman"/>
+      <w:lvlText w:val="%3."/>
+      <w:lvlJc w:val="right"/>
+      <w:pPr>
+        <w:ind w:left="2160" w:hanging="180"/>
+      </w:pPr>
+    </w:lvl>
+    <w:lvl w:ilvl="3" w:tplc="EEC235F6">
+      <w:start w:val="1"/>
+      <w:numFmt w:val="decimal"/>
+      <w:lvlText w:val="%4."/>
+      <w:lvlJc w:val="left"/>
+      <w:pPr>
+        <w:ind w:left="2880" w:hanging="360"/>
+      </w:pPr>
+    </w:lvl>
+    <w:lvl w:ilvl="4" w:tplc="A4109A68">
+      <w:start w:val="1"/>
+      <w:numFmt w:val="lowerLetter"/>
+      <w:lvlText w:val="%5."/>
+      <w:lvlJc w:val="left"/>
+      <w:pPr>
+        <w:ind w:left="3600" w:hanging="360"/>
+      </w:pPr>
+    </w:lvl>
+    <w:lvl w:ilvl="5" w:tplc="F97A81BA">
+      <w:start w:val="1"/>
+      <w:numFmt w:val="lowerRoman"/>
+      <w:lvlText w:val="%6."/>
+      <w:lvlJc w:val="right"/>
+      <w:pPr>
+        <w:ind w:left="4320" w:hanging="180"/>
+      </w:pPr>
+    </w:lvl>
+    <w:lvl w:ilvl="6" w:tplc="540CC344">
+      <w:start w:val="1"/>
+      <w:numFmt w:val="decimal"/>
+      <w:lvlText w:val="%7."/>
+      <w:lvlJc w:val="left"/>
+      <w:pPr>
+        <w:ind w:left="5040" w:hanging="360"/>
+      </w:pPr>
+    </w:lvl>
+    <w:lvl w:ilvl="7" w:tplc="85DE0116">
+      <w:start w:val="1"/>
+      <w:numFmt w:val="lowerLetter"/>
+      <w:lvlText w:val="%8."/>
+      <w:lvlJc w:val="left"/>
+      <w:pPr>
+        <w:ind w:left="5760" w:hanging="360"/>
+      </w:pPr>
+    </w:lvl>
+    <w:lvl w:ilvl="8" w:tplc="E566FB06">
+      <w:start w:val="1"/>
+      <w:numFmt w:val="lowerRoman"/>
+      <w:lvlText w:val="%9."/>
+      <w:lvlJc w:val="right"/>
+      <w:pPr>
+        <w:ind w:left="6480" w:hanging="180"/>
+      </w:pPr>
+    </w:lvl>
+  </w:abstractNum>
+  <w:abstractNum w:abstractNumId="1" w15:restartNumberingAfterBreak="0">
     <w:nsid w:val="0D63441E"/>
     <w:multiLevelType w:val="multilevel"/>
     <w:tmpl w:val="0092507A"/>
@@ -3667,7 +4302,7 @@
       </w:rPr>
     </w:lvl>
   </w:abstractNum>
-  <w:abstractNum w:abstractNumId="1" w15:restartNumberingAfterBreak="0">
+  <w:abstractNum w:abstractNumId="2" w15:restartNumberingAfterBreak="0">
     <w:nsid w:val="0F3D94EA"/>
     <w:multiLevelType w:val="hybridMultilevel"/>
     <w:tmpl w:val="00646672"/>
@@ -3753,7 +4388,124 @@
       </w:pPr>
     </w:lvl>
   </w:abstractNum>
-  <w:abstractNum w:abstractNumId="2" w15:restartNumberingAfterBreak="0">
+  <w:abstractNum w:abstractNumId="3" w15:restartNumberingAfterBreak="0">
+    <w:nsid w:val="104A298B"/>
+    <w:multiLevelType w:val="multilevel"/>
+    <w:tmpl w:val="07E2D024"/>
+    <w:lvl w:ilvl="0">
+      <w:start w:val="1"/>
+      <w:numFmt w:val="decimal"/>
+      <w:lvlText w:val="%1."/>
+      <w:lvlJc w:val="left"/>
+      <w:pPr>
+        <w:tabs>
+          <w:tab w:val="num" w:pos="720"/>
+        </w:tabs>
+        <w:ind w:left="720" w:hanging="360"/>
+      </w:pPr>
+    </w:lvl>
+    <w:lvl w:ilvl="1">
+      <w:start w:val="1"/>
+      <w:numFmt w:val="bullet"/>
+      <w:lvlText w:val="o"/>
+      <w:lvlJc w:val="left"/>
+      <w:pPr>
+        <w:tabs>
+          <w:tab w:val="num" w:pos="1440"/>
+        </w:tabs>
+        <w:ind w:left="1440" w:hanging="360"/>
+      </w:pPr>
+      <w:rPr>
+        <w:rFonts w:ascii="Courier New" w:hAnsi="Courier New" w:hint="default"/>
+        <w:sz w:val="20"/>
+      </w:rPr>
+    </w:lvl>
+    <w:lvl w:ilvl="2" w:tentative="1">
+      <w:start w:val="1"/>
+      <w:numFmt w:val="decimal"/>
+      <w:lvlText w:val="%3."/>
+      <w:lvlJc w:val="left"/>
+      <w:pPr>
+        <w:tabs>
+          <w:tab w:val="num" w:pos="2160"/>
+        </w:tabs>
+        <w:ind w:left="2160" w:hanging="360"/>
+      </w:pPr>
+    </w:lvl>
+    <w:lvl w:ilvl="3" w:tentative="1">
+      <w:start w:val="1"/>
+      <w:numFmt w:val="decimal"/>
+      <w:lvlText w:val="%4."/>
+      <w:lvlJc w:val="left"/>
+      <w:pPr>
+        <w:tabs>
+          <w:tab w:val="num" w:pos="2880"/>
+        </w:tabs>
+        <w:ind w:left="2880" w:hanging="360"/>
+      </w:pPr>
+    </w:lvl>
+    <w:lvl w:ilvl="4" w:tentative="1">
+      <w:start w:val="1"/>
+      <w:numFmt w:val="decimal"/>
+      <w:lvlText w:val="%5."/>
+      <w:lvlJc w:val="left"/>
+      <w:pPr>
+        <w:tabs>
+          <w:tab w:val="num" w:pos="3600"/>
+        </w:tabs>
+        <w:ind w:left="3600" w:hanging="360"/>
+      </w:pPr>
+    </w:lvl>
+    <w:lvl w:ilvl="5" w:tentative="1">
+      <w:start w:val="1"/>
+      <w:numFmt w:val="decimal"/>
+      <w:lvlText w:val="%6."/>
+      <w:lvlJc w:val="left"/>
+      <w:pPr>
+        <w:tabs>
+          <w:tab w:val="num" w:pos="4320"/>
+        </w:tabs>
+        <w:ind w:left="4320" w:hanging="360"/>
+      </w:pPr>
+    </w:lvl>
+    <w:lvl w:ilvl="6" w:tentative="1">
+      <w:start w:val="1"/>
+      <w:numFmt w:val="decimal"/>
+      <w:lvlText w:val="%7."/>
+      <w:lvlJc w:val="left"/>
+      <w:pPr>
+        <w:tabs>
+          <w:tab w:val="num" w:pos="5040"/>
+        </w:tabs>
+        <w:ind w:left="5040" w:hanging="360"/>
+      </w:pPr>
+    </w:lvl>
+    <w:lvl w:ilvl="7" w:tentative="1">
+      <w:start w:val="1"/>
+      <w:numFmt w:val="decimal"/>
+      <w:lvlText w:val="%8."/>
+      <w:lvlJc w:val="left"/>
+      <w:pPr>
+        <w:tabs>
+          <w:tab w:val="num" w:pos="5760"/>
+        </w:tabs>
+        <w:ind w:left="5760" w:hanging="360"/>
+      </w:pPr>
+    </w:lvl>
+    <w:lvl w:ilvl="8" w:tentative="1">
+      <w:start w:val="1"/>
+      <w:numFmt w:val="decimal"/>
+      <w:lvlText w:val="%9."/>
+      <w:lvlJc w:val="left"/>
+      <w:pPr>
+        <w:tabs>
+          <w:tab w:val="num" w:pos="6480"/>
+        </w:tabs>
+        <w:ind w:left="6480" w:hanging="360"/>
+      </w:pPr>
+    </w:lvl>
+  </w:abstractNum>
+  <w:abstractNum w:abstractNumId="4" w15:restartNumberingAfterBreak="0">
     <w:nsid w:val="13C75CC3"/>
     <w:multiLevelType w:val="multilevel"/>
     <w:tmpl w:val="F1167BF4"/>
@@ -3902,7 +4654,7 @@
       </w:rPr>
     </w:lvl>
   </w:abstractNum>
-  <w:abstractNum w:abstractNumId="3" w15:restartNumberingAfterBreak="0">
+  <w:abstractNum w:abstractNumId="5" w15:restartNumberingAfterBreak="0">
     <w:nsid w:val="141E61E7"/>
     <w:multiLevelType w:val="hybridMultilevel"/>
     <w:tmpl w:val="FD12590E"/>
@@ -4015,7 +4767,7 @@
       </w:rPr>
     </w:lvl>
   </w:abstractNum>
-  <w:abstractNum w:abstractNumId="4" w15:restartNumberingAfterBreak="0">
+  <w:abstractNum w:abstractNumId="6" w15:restartNumberingAfterBreak="0">
     <w:nsid w:val="1CA80EE5"/>
     <w:multiLevelType w:val="multilevel"/>
     <w:tmpl w:val="4A805E12"/>
@@ -4164,7 +4916,7 @@
       </w:rPr>
     </w:lvl>
   </w:abstractNum>
-  <w:abstractNum w:abstractNumId="5" w15:restartNumberingAfterBreak="0">
+  <w:abstractNum w:abstractNumId="7" w15:restartNumberingAfterBreak="0">
     <w:nsid w:val="1E2F251F"/>
     <w:multiLevelType w:val="multilevel"/>
     <w:tmpl w:val="9BDE43FA"/>
@@ -4313,7 +5065,7 @@
       </w:rPr>
     </w:lvl>
   </w:abstractNum>
-  <w:abstractNum w:abstractNumId="6" w15:restartNumberingAfterBreak="0">
+  <w:abstractNum w:abstractNumId="8" w15:restartNumberingAfterBreak="0">
     <w:nsid w:val="32702520"/>
     <w:multiLevelType w:val="multilevel"/>
     <w:tmpl w:val="C8E80296"/>
@@ -4462,7 +5214,7 @@
       </w:rPr>
     </w:lvl>
   </w:abstractNum>
-  <w:abstractNum w:abstractNumId="7" w15:restartNumberingAfterBreak="0">
+  <w:abstractNum w:abstractNumId="9" w15:restartNumberingAfterBreak="0">
     <w:nsid w:val="372076AD"/>
     <w:multiLevelType w:val="multilevel"/>
     <w:tmpl w:val="383243C6"/>
@@ -4611,7 +5363,7 @@
       </w:rPr>
     </w:lvl>
   </w:abstractNum>
-  <w:abstractNum w:abstractNumId="8" w15:restartNumberingAfterBreak="0">
+  <w:abstractNum w:abstractNumId="10" w15:restartNumberingAfterBreak="0">
     <w:nsid w:val="3D843ABC"/>
     <w:multiLevelType w:val="hybridMultilevel"/>
     <w:tmpl w:val="603EADD0"/>
@@ -4700,7 +5452,7 @@
       </w:pPr>
     </w:lvl>
   </w:abstractNum>
-  <w:abstractNum w:abstractNumId="9" w15:restartNumberingAfterBreak="0">
+  <w:abstractNum w:abstractNumId="11" w15:restartNumberingAfterBreak="0">
     <w:nsid w:val="44801A44"/>
     <w:multiLevelType w:val="multilevel"/>
     <w:tmpl w:val="9BDE43FA"/>
@@ -4849,7 +5601,7 @@
       </w:rPr>
     </w:lvl>
   </w:abstractNum>
-  <w:abstractNum w:abstractNumId="10" w15:restartNumberingAfterBreak="0">
+  <w:abstractNum w:abstractNumId="12" w15:restartNumberingAfterBreak="0">
     <w:nsid w:val="47374CEC"/>
     <w:multiLevelType w:val="multilevel"/>
     <w:tmpl w:val="9BDE43FA"/>
@@ -4998,7 +5750,7 @@
       </w:rPr>
     </w:lvl>
   </w:abstractNum>
-  <w:abstractNum w:abstractNumId="11" w15:restartNumberingAfterBreak="0">
+  <w:abstractNum w:abstractNumId="13" w15:restartNumberingAfterBreak="0">
     <w:nsid w:val="4E3F72C8"/>
     <w:multiLevelType w:val="hybridMultilevel"/>
     <w:tmpl w:val="CCC081FC"/>
@@ -5084,7 +5836,7 @@
       </w:pPr>
     </w:lvl>
   </w:abstractNum>
-  <w:abstractNum w:abstractNumId="12" w15:restartNumberingAfterBreak="0">
+  <w:abstractNum w:abstractNumId="14" w15:restartNumberingAfterBreak="0">
     <w:nsid w:val="4FA355AA"/>
     <w:multiLevelType w:val="hybridMultilevel"/>
     <w:tmpl w:val="232E1B94"/>
@@ -5197,7 +5949,7 @@
       </w:rPr>
     </w:lvl>
   </w:abstractNum>
-  <w:abstractNum w:abstractNumId="13" w15:restartNumberingAfterBreak="0">
+  <w:abstractNum w:abstractNumId="15" w15:restartNumberingAfterBreak="0">
     <w:nsid w:val="5D710615"/>
     <w:multiLevelType w:val="hybridMultilevel"/>
     <w:tmpl w:val="F36AC18E"/>
@@ -5310,7 +6062,93 @@
       </w:rPr>
     </w:lvl>
   </w:abstractNum>
-  <w:abstractNum w:abstractNumId="14" w15:restartNumberingAfterBreak="0">
+  <w:abstractNum w:abstractNumId="16" w15:restartNumberingAfterBreak="0">
+    <w:nsid w:val="6185056C"/>
+    <w:multiLevelType w:val="hybridMultilevel"/>
+    <w:tmpl w:val="625A95C8"/>
+    <w:lvl w:ilvl="0" w:tplc="28E89376">
+      <w:start w:val="1"/>
+      <w:numFmt w:val="lowerLetter"/>
+      <w:lvlText w:val="%1."/>
+      <w:lvlJc w:val="left"/>
+      <w:pPr>
+        <w:ind w:left="1440" w:hanging="360"/>
+      </w:pPr>
+    </w:lvl>
+    <w:lvl w:ilvl="1" w:tplc="08090019" w:tentative="1">
+      <w:start w:val="1"/>
+      <w:numFmt w:val="lowerLetter"/>
+      <w:lvlText w:val="%2."/>
+      <w:lvlJc w:val="left"/>
+      <w:pPr>
+        <w:ind w:left="1440" w:hanging="360"/>
+      </w:pPr>
+    </w:lvl>
+    <w:lvl w:ilvl="2" w:tplc="0809001B" w:tentative="1">
+      <w:start w:val="1"/>
+      <w:numFmt w:val="lowerRoman"/>
+      <w:lvlText w:val="%3."/>
+      <w:lvlJc w:val="right"/>
+      <w:pPr>
+        <w:ind w:left="2160" w:hanging="180"/>
+      </w:pPr>
+    </w:lvl>
+    <w:lvl w:ilvl="3" w:tplc="0809000F" w:tentative="1">
+      <w:start w:val="1"/>
+      <w:numFmt w:val="decimal"/>
+      <w:lvlText w:val="%4."/>
+      <w:lvlJc w:val="left"/>
+      <w:pPr>
+        <w:ind w:left="2880" w:hanging="360"/>
+      </w:pPr>
+    </w:lvl>
+    <w:lvl w:ilvl="4" w:tplc="08090019" w:tentative="1">
+      <w:start w:val="1"/>
+      <w:numFmt w:val="lowerLetter"/>
+      <w:lvlText w:val="%5."/>
+      <w:lvlJc w:val="left"/>
+      <w:pPr>
+        <w:ind w:left="3600" w:hanging="360"/>
+      </w:pPr>
+    </w:lvl>
+    <w:lvl w:ilvl="5" w:tplc="0809001B" w:tentative="1">
+      <w:start w:val="1"/>
+      <w:numFmt w:val="lowerRoman"/>
+      <w:lvlText w:val="%6."/>
+      <w:lvlJc w:val="right"/>
+      <w:pPr>
+        <w:ind w:left="4320" w:hanging="180"/>
+      </w:pPr>
+    </w:lvl>
+    <w:lvl w:ilvl="6" w:tplc="0809000F" w:tentative="1">
+      <w:start w:val="1"/>
+      <w:numFmt w:val="decimal"/>
+      <w:lvlText w:val="%7."/>
+      <w:lvlJc w:val="left"/>
+      <w:pPr>
+        <w:ind w:left="5040" w:hanging="360"/>
+      </w:pPr>
+    </w:lvl>
+    <w:lvl w:ilvl="7" w:tplc="08090019" w:tentative="1">
+      <w:start w:val="1"/>
+      <w:numFmt w:val="lowerLetter"/>
+      <w:lvlText w:val="%8."/>
+      <w:lvlJc w:val="left"/>
+      <w:pPr>
+        <w:ind w:left="5760" w:hanging="360"/>
+      </w:pPr>
+    </w:lvl>
+    <w:lvl w:ilvl="8" w:tplc="0809001B" w:tentative="1">
+      <w:start w:val="1"/>
+      <w:numFmt w:val="lowerRoman"/>
+      <w:lvlText w:val="%9."/>
+      <w:lvlJc w:val="right"/>
+      <w:pPr>
+        <w:ind w:left="6480" w:hanging="180"/>
+      </w:pPr>
+    </w:lvl>
+  </w:abstractNum>
+  <w:abstractNum w:abstractNumId="17" w15:restartNumberingAfterBreak="0">
     <w:nsid w:val="67D63983"/>
     <w:multiLevelType w:val="multilevel"/>
     <w:tmpl w:val="3F285B1A"/>
@@ -5459,7 +6297,7 @@
       </w:rPr>
     </w:lvl>
   </w:abstractNum>
-  <w:abstractNum w:abstractNumId="15" w15:restartNumberingAfterBreak="0">
+  <w:abstractNum w:abstractNumId="18" w15:restartNumberingAfterBreak="0">
     <w:nsid w:val="7FE472D2"/>
     <w:multiLevelType w:val="hybridMultilevel"/>
     <w:tmpl w:val="65CCB9CC"/>
@@ -5546,52 +6384,121 @@
     </w:lvl>
   </w:abstractNum>
   <w:num w:numId="1" w16cid:durableId="645161598">
+    <w:abstractNumId w:val="13"/>
+  </w:num>
+  <w:num w:numId="2" w16cid:durableId="1775394230">
+    <w:abstractNumId w:val="18"/>
+  </w:num>
+  <w:num w:numId="3" w16cid:durableId="1389911171">
+    <w:abstractNumId w:val="5"/>
+  </w:num>
+  <w:num w:numId="4" w16cid:durableId="846604626">
+    <w:abstractNumId w:val="2"/>
+  </w:num>
+  <w:num w:numId="5" w16cid:durableId="1665860874">
+    <w:abstractNumId w:val="4"/>
+  </w:num>
+  <w:num w:numId="6" w16cid:durableId="2013487881">
+    <w:abstractNumId w:val="1"/>
+  </w:num>
+  <w:num w:numId="7" w16cid:durableId="786046532">
+    <w:abstractNumId w:val="15"/>
+  </w:num>
+  <w:num w:numId="8" w16cid:durableId="663314918">
+    <w:abstractNumId w:val="6"/>
+  </w:num>
+  <w:num w:numId="9" w16cid:durableId="1409812088">
+    <w:abstractNumId w:val="14"/>
+  </w:num>
+  <w:num w:numId="10" w16cid:durableId="954022261">
+    <w:abstractNumId w:val="8"/>
+  </w:num>
+  <w:num w:numId="11" w16cid:durableId="768889712">
+    <w:abstractNumId w:val="17"/>
+  </w:num>
+  <w:num w:numId="12" w16cid:durableId="674500631">
+    <w:abstractNumId w:val="9"/>
+  </w:num>
+  <w:num w:numId="13" w16cid:durableId="1937597594">
+    <w:abstractNumId w:val="10"/>
+  </w:num>
+  <w:num w:numId="14" w16cid:durableId="622156629">
     <w:abstractNumId w:val="11"/>
   </w:num>
-  <w:num w:numId="2" w16cid:durableId="1775394230">
-    <w:abstractNumId w:val="15"/>
+  <w:num w:numId="15" w16cid:durableId="828137670">
+    <w:abstractNumId w:val="12"/>
   </w:num>
-  <w:num w:numId="3" w16cid:durableId="1389911171">
+  <w:num w:numId="16" w16cid:durableId="2103336419">
+    <w:abstractNumId w:val="7"/>
+  </w:num>
+  <w:num w:numId="17" w16cid:durableId="1935354631">
+    <w:abstractNumId w:val="0"/>
+  </w:num>
+  <w:num w:numId="18" w16cid:durableId="828441031">
+    <w:abstractNumId w:val="16"/>
+  </w:num>
+  <w:num w:numId="19" w16cid:durableId="1253973954">
     <w:abstractNumId w:val="3"/>
   </w:num>
-  <w:num w:numId="4" w16cid:durableId="846604626">
-    <w:abstractNumId w:val="1"/>
+  <w:num w:numId="20" w16cid:durableId="1936088511">
+    <w:abstractNumId w:val="3"/>
+    <w:lvlOverride w:ilvl="1">
+      <w:lvl w:ilvl="1">
+        <w:numFmt w:val="bullet"/>
+        <w:lvlText w:val=""/>
+        <w:lvlJc w:val="left"/>
+        <w:pPr>
+          <w:tabs>
+            <w:tab w:val="num" w:pos="1440"/>
+          </w:tabs>
+          <w:ind w:left="1440" w:hanging="360"/>
+        </w:pPr>
+        <w:rPr>
+          <w:rFonts w:ascii="Symbol" w:hAnsi="Symbol" w:hint="default"/>
+          <w:sz w:val="20"/>
+        </w:rPr>
+      </w:lvl>
+    </w:lvlOverride>
   </w:num>
-  <w:num w:numId="5" w16cid:durableId="1665860874">
-    <w:abstractNumId w:val="2"/>
+  <w:num w:numId="21" w16cid:durableId="577058733">
+    <w:abstractNumId w:val="3"/>
+    <w:lvlOverride w:ilvl="1">
+      <w:lvl w:ilvl="1">
+        <w:numFmt w:val="bullet"/>
+        <w:lvlText w:val=""/>
+        <w:lvlJc w:val="left"/>
+        <w:pPr>
+          <w:tabs>
+            <w:tab w:val="num" w:pos="1440"/>
+          </w:tabs>
+          <w:ind w:left="1440" w:hanging="360"/>
+        </w:pPr>
+        <w:rPr>
+          <w:rFonts w:ascii="Symbol" w:hAnsi="Symbol" w:hint="default"/>
+          <w:sz w:val="20"/>
+        </w:rPr>
+      </w:lvl>
+    </w:lvlOverride>
   </w:num>
-  <w:num w:numId="6" w16cid:durableId="2013487881">
-    <w:abstractNumId w:val="0"/>
-  </w:num>
-  <w:num w:numId="7" w16cid:durableId="786046532">
-    <w:abstractNumId w:val="13"/>
-  </w:num>
-  <w:num w:numId="8" w16cid:durableId="663314918">
-    <w:abstractNumId w:val="4"/>
-  </w:num>
-  <w:num w:numId="9" w16cid:durableId="1409812088">
-    <w:abstractNumId w:val="12"/>
-  </w:num>
-  <w:num w:numId="10" w16cid:durableId="954022261">
-    <w:abstractNumId w:val="6"/>
-  </w:num>
-  <w:num w:numId="11" w16cid:durableId="768889712">
-    <w:abstractNumId w:val="14"/>
-  </w:num>
-  <w:num w:numId="12" w16cid:durableId="674500631">
-    <w:abstractNumId w:val="7"/>
-  </w:num>
-  <w:num w:numId="13" w16cid:durableId="1937597594">
-    <w:abstractNumId w:val="8"/>
-  </w:num>
-  <w:num w:numId="14" w16cid:durableId="622156629">
-    <w:abstractNumId w:val="9"/>
-  </w:num>
-  <w:num w:numId="15" w16cid:durableId="828137670">
-    <w:abstractNumId w:val="10"/>
-  </w:num>
-  <w:num w:numId="16" w16cid:durableId="2103336419">
-    <w:abstractNumId w:val="5"/>
+  <w:num w:numId="22" w16cid:durableId="988636667">
+    <w:abstractNumId w:val="3"/>
+    <w:lvlOverride w:ilvl="1">
+      <w:lvl w:ilvl="1">
+        <w:numFmt w:val="bullet"/>
+        <w:lvlText w:val=""/>
+        <w:lvlJc w:val="left"/>
+        <w:pPr>
+          <w:tabs>
+            <w:tab w:val="num" w:pos="1440"/>
+          </w:tabs>
+          <w:ind w:left="1440" w:hanging="360"/>
+        </w:pPr>
+        <w:rPr>
+          <w:rFonts w:ascii="Symbol" w:hAnsi="Symbol" w:hint="default"/>
+          <w:sz w:val="20"/>
+        </w:rPr>
+      </w:lvl>
+    </w:lvlOverride>
   </w:num>
 </w:numbering>
 </file>
@@ -6180,7 +7087,6 @@
   <w:style w:type="character" w:default="1" w:styleId="DefaultParagraphFont">
     <w:name w:val="Default Paragraph Font"/>
     <w:uiPriority w:val="1"/>
-    <w:semiHidden/>
     <w:unhideWhenUsed/>
   </w:style>
   <w:style w:type="table" w:default="1" w:styleId="TableNormal">

</xml_diff>